<commit_message>
Agenda 7 DS recuperação
</commit_message>
<xml_diff>
--- a/nikolas_brockveld_cardoso_Ag7_DS_III/PDF.docx
+++ b/nikolas_brockveld_cardoso_Ag7_DS_III/PDF.docx
@@ -14,119 +14,702 @@
           <w:b/>
           <w:bCs/>
         </w:rPr>
-        <w:t>Melhorias Implementadas:</w:t>
+        <w:t>Relatório de Implementação – App TempoAgora</w:t>
+      </w:r>
+    </w:p>
+    <w:p>
+      <w:pPr>
+        <w:rPr>
+          <w:b/>
+          <w:bCs/>
+        </w:rPr>
+      </w:pPr>
+      <w:r>
+        <w:rPr>
+          <w:b/>
+          <w:bCs/>
+        </w:rPr>
+        <w:t>Atividade 1 – Expandindo os Dados Exibidos</w:t>
+      </w:r>
+    </w:p>
+    <w:p>
+      <w:pPr>
+        <w:rPr>
+          <w:b/>
+          <w:bCs/>
+        </w:rPr>
+      </w:pPr>
+      <w:r>
+        <w:rPr>
+          <w:b/>
+          <w:bCs/>
+        </w:rPr>
+        <w:t>Objetivo:</w:t>
+      </w:r>
+      <w:r>
+        <w:rPr>
+          <w:b/>
+          <w:bCs/>
+        </w:rPr>
+        <w:br/>
+        <w:t>Expandir as informações exibidas no aplicativo TempoAgora para incluir:</w:t>
       </w:r>
     </w:p>
     <w:p>
       <w:pPr>
         <w:numPr>
           <w:ilvl w:val="0"/>
-          <w:numId w:val="1"/>
+          <w:numId w:val="3"/>
         </w:numPr>
-      </w:pPr>
-      <w:r>
-        <w:rPr>
-          <w:b/>
-          <w:bCs/>
-        </w:rPr>
-        <w:t>Erro de cidade não encontrada</w:t>
-      </w:r>
-      <w:r>
-        <w:t>: Exibição de mensagem quando a cidade não for encontrada, com base no código de status HTTP 404.</w:t>
+        <w:rPr>
+          <w:b/>
+          <w:bCs/>
+        </w:rPr>
+      </w:pPr>
+      <w:r>
+        <w:rPr>
+          <w:b/>
+          <w:bCs/>
+        </w:rPr>
+        <w:t>Descrição textual do clima (description);</w:t>
       </w:r>
     </w:p>
     <w:p>
       <w:pPr>
         <w:numPr>
           <w:ilvl w:val="0"/>
-          <w:numId w:val="1"/>
+          <w:numId w:val="3"/>
         </w:numPr>
-      </w:pPr>
-      <w:r>
-        <w:rPr>
-          <w:b/>
-          <w:bCs/>
-        </w:rPr>
-        <w:t>Erro de conexão</w:t>
-      </w:r>
-      <w:r>
-        <w:t>: Tratamento de falha de rede, exibindo alerta para o usuário sobre a falta de conexão com a internet.</w:t>
+        <w:rPr>
+          <w:b/>
+          <w:bCs/>
+        </w:rPr>
+      </w:pPr>
+      <w:r>
+        <w:rPr>
+          <w:b/>
+          <w:bCs/>
+        </w:rPr>
+        <w:t>Velocidade do vento (speed);</w:t>
       </w:r>
     </w:p>
     <w:p>
       <w:pPr>
         <w:numPr>
           <w:ilvl w:val="0"/>
-          <w:numId w:val="1"/>
+          <w:numId w:val="3"/>
         </w:numPr>
-      </w:pPr>
-      <w:r>
-        <w:rPr>
-          <w:b/>
-          <w:bCs/>
-        </w:rPr>
-        <w:t>Erros gerais</w:t>
-      </w:r>
-      <w:r>
-        <w:t>: Mensagem genérica para outros erros inesperados, garantindo maior robustez na aplicação.</w:t>
-      </w:r>
-    </w:p>
-    <w:p>
-      <w:pPr>
-        <w:rPr>
-          <w:b/>
-          <w:bCs/>
-        </w:rPr>
-      </w:pPr>
-      <w:r>
-        <w:rPr>
-          <w:b/>
-          <w:bCs/>
-        </w:rPr>
-        <w:t>Desafios Encontrados:</w:t>
+        <w:rPr>
+          <w:b/>
+          <w:bCs/>
+        </w:rPr>
+      </w:pPr>
+      <w:r>
+        <w:rPr>
+          <w:b/>
+          <w:bCs/>
+        </w:rPr>
+        <w:t>Visibilidade (visibility).</w:t>
+      </w:r>
+    </w:p>
+    <w:p>
+      <w:pPr>
+        <w:rPr>
+          <w:b/>
+          <w:bCs/>
+        </w:rPr>
+      </w:pPr>
+      <w:r>
+        <w:rPr>
+          <w:b/>
+          <w:bCs/>
+        </w:rPr>
+        <w:t>Implementação:</w:t>
+      </w:r>
+      <w:r>
+        <w:rPr>
+          <w:b/>
+          <w:bCs/>
+        </w:rPr>
+        <w:br/>
+        <w:t>No objeto Tempo, que já possuía essas informações, foram feitas adaptações para que os novos dados fossem extraídos e exibidos na interface do usuário.</w:t>
+      </w:r>
+      <w:r>
+        <w:rPr>
+          <w:b/>
+          <w:bCs/>
+        </w:rPr>
+        <w:br/>
+        <w:t>A string que exibia as informações foi atualizada para incluir:</w:t>
       </w:r>
     </w:p>
     <w:p>
       <w:pPr>
         <w:numPr>
           <w:ilvl w:val="0"/>
-          <w:numId w:val="2"/>
+          <w:numId w:val="4"/>
         </w:numPr>
-      </w:pPr>
-      <w:r>
-        <w:rPr>
-          <w:b/>
-          <w:bCs/>
-        </w:rPr>
-        <w:t>Manejo de exceções</w:t>
-      </w:r>
-      <w:r>
-        <w:t>: Implementar corretamente os blocos try-catch para capturar diferentes tipos de erros sem afetar a experiência do usuário.</w:t>
+        <w:rPr>
+          <w:b/>
+          <w:bCs/>
+        </w:rPr>
+      </w:pPr>
+      <w:r>
+        <w:rPr>
+          <w:b/>
+          <w:bCs/>
+        </w:rPr>
+        <w:t>Descrição do clima;</w:t>
       </w:r>
     </w:p>
     <w:p>
       <w:pPr>
         <w:numPr>
           <w:ilvl w:val="0"/>
-          <w:numId w:val="2"/>
+          <w:numId w:val="4"/>
         </w:numPr>
-      </w:pPr>
-      <w:r>
-        <w:rPr>
-          <w:b/>
-          <w:bCs/>
-        </w:rPr>
-        <w:t>Verificação de status da resposta HTTP</w:t>
-      </w:r>
-      <w:r>
-        <w:t>: Determinar as mensagens adequadas para cada tipo de erro com base no código de status da resposta da API.</w:t>
-      </w:r>
-    </w:p>
-    <w:p/>
-    <w:p>
-      <w:r>
+        <w:rPr>
+          <w:b/>
+          <w:bCs/>
+        </w:rPr>
+      </w:pPr>
+      <w:r>
+        <w:rPr>
+          <w:b/>
+          <w:bCs/>
+        </w:rPr>
+        <w:t>Velocidade do vento em metros por segundo (m/s);</w:t>
+      </w:r>
+    </w:p>
+    <w:p>
+      <w:pPr>
+        <w:numPr>
+          <w:ilvl w:val="0"/>
+          <w:numId w:val="4"/>
+        </w:numPr>
+        <w:rPr>
+          <w:b/>
+          <w:bCs/>
+        </w:rPr>
+      </w:pPr>
+      <w:r>
+        <w:rPr>
+          <w:b/>
+          <w:bCs/>
+        </w:rPr>
+        <w:t>Visibilidade em metros (m).</w:t>
+      </w:r>
+    </w:p>
+    <w:p>
+      <w:pPr>
+        <w:rPr>
+          <w:b/>
+          <w:bCs/>
+        </w:rPr>
+      </w:pPr>
+      <w:r>
+        <w:rPr>
+          <w:b/>
+          <w:bCs/>
+        </w:rPr>
+        <w:t>Esses dados foram devidamente formatados para uma apresentação clara e amigável para o usuário.</w:t>
+      </w:r>
+    </w:p>
+    <w:p>
+      <w:pPr>
+        <w:rPr>
+          <w:b/>
+          <w:bCs/>
+        </w:rPr>
+      </w:pPr>
+      <w:r>
+        <w:rPr>
+          <w:b/>
+          <w:bCs/>
+        </w:rPr>
+        <w:pict w14:anchorId="3262D8E0">
+          <v:rect id="_x0000_i1055" style="width:0;height:1.5pt" o:hralign="center" o:hrstd="t" o:hr="t" fillcolor="#a0a0a0" stroked="f"/>
+        </w:pict>
+      </w:r>
+    </w:p>
+    <w:p>
+      <w:pPr>
+        <w:rPr>
+          <w:b/>
+          <w:bCs/>
+        </w:rPr>
+      </w:pPr>
+      <w:r>
+        <w:rPr>
+          <w:b/>
+          <w:bCs/>
+        </w:rPr>
+        <w:t>Atividade 2 – Tratamento de Erros</w:t>
+      </w:r>
+    </w:p>
+    <w:p>
+      <w:pPr>
+        <w:rPr>
+          <w:b/>
+          <w:bCs/>
+        </w:rPr>
+      </w:pPr>
+      <w:r>
+        <w:rPr>
+          <w:b/>
+          <w:bCs/>
+        </w:rPr>
+        <w:t>Objetivo:</w:t>
+      </w:r>
+      <w:r>
+        <w:rPr>
+          <w:b/>
+          <w:bCs/>
+        </w:rPr>
+        <w:br/>
+        <w:t>Aprimorar o tratamento de erros para melhorar a experiência do usuário em casos de falhas de requisição ou conexão.</w:t>
+      </w:r>
+    </w:p>
+    <w:p>
+      <w:pPr>
+        <w:rPr>
+          <w:b/>
+          <w:bCs/>
+        </w:rPr>
+      </w:pPr>
+      <w:r>
+        <w:rPr>
+          <w:b/>
+          <w:bCs/>
+        </w:rPr>
+        <w:t>Implementações Realizadas:</w:t>
+      </w:r>
+    </w:p>
+    <w:p>
+      <w:pPr>
+        <w:numPr>
+          <w:ilvl w:val="0"/>
+          <w:numId w:val="5"/>
+        </w:numPr>
+        <w:rPr>
+          <w:b/>
+          <w:bCs/>
+        </w:rPr>
+      </w:pPr>
+      <w:r>
+        <w:rPr>
+          <w:b/>
+          <w:bCs/>
+        </w:rPr>
+        <w:t>Erro de Cidade Não Encontrada:</w:t>
+      </w:r>
+    </w:p>
+    <w:p>
+      <w:pPr>
+        <w:numPr>
+          <w:ilvl w:val="1"/>
+          <w:numId w:val="5"/>
+        </w:numPr>
+        <w:rPr>
+          <w:b/>
+          <w:bCs/>
+        </w:rPr>
+      </w:pPr>
+      <w:r>
+        <w:rPr>
+          <w:b/>
+          <w:bCs/>
+        </w:rPr>
+        <w:t>Quando o nome da cidade informado não é encontrado pela API, o sistema agora identifica o código de status HTTP 404 e exibe uma mensagem específica:</w:t>
+      </w:r>
+    </w:p>
+    <w:p>
+      <w:pPr>
+        <w:rPr>
+          <w:b/>
+          <w:bCs/>
+        </w:rPr>
+      </w:pPr>
+      <w:r>
+        <w:rPr>
+          <w:b/>
+          <w:bCs/>
+        </w:rPr>
+        <w:t>"Cidade não encontrada. Por favor, verifique o nome digitado."</w:t>
+      </w:r>
+    </w:p>
+    <w:p>
+      <w:pPr>
+        <w:numPr>
+          <w:ilvl w:val="0"/>
+          <w:numId w:val="5"/>
+        </w:numPr>
+        <w:rPr>
+          <w:b/>
+          <w:bCs/>
+        </w:rPr>
+      </w:pPr>
+      <w:r>
+        <w:rPr>
+          <w:b/>
+          <w:bCs/>
+        </w:rPr>
+        <w:t>Erro de Conexão com a Internet:</w:t>
+      </w:r>
+    </w:p>
+    <w:p>
+      <w:pPr>
+        <w:numPr>
+          <w:ilvl w:val="1"/>
+          <w:numId w:val="5"/>
+        </w:numPr>
+        <w:rPr>
+          <w:b/>
+          <w:bCs/>
+        </w:rPr>
+      </w:pPr>
+      <w:r>
+        <w:rPr>
+          <w:b/>
+          <w:bCs/>
+        </w:rPr>
+        <w:t>Quando o dispositivo não possui conexão com a internet, o app detecta a falha e apresenta um alerta ao usuário informando:</w:t>
+      </w:r>
+    </w:p>
+    <w:p>
+      <w:pPr>
+        <w:rPr>
+          <w:b/>
+          <w:bCs/>
+        </w:rPr>
+      </w:pPr>
+      <w:r>
+        <w:rPr>
+          <w:b/>
+          <w:bCs/>
+        </w:rPr>
+        <w:t>"Sem conexão com a internet. Verifique sua conexão e tente novamente."</w:t>
+      </w:r>
+    </w:p>
+    <w:p>
+      <w:pPr>
+        <w:numPr>
+          <w:ilvl w:val="0"/>
+          <w:numId w:val="5"/>
+        </w:numPr>
+        <w:rPr>
+          <w:b/>
+          <w:bCs/>
+        </w:rPr>
+      </w:pPr>
+      <w:r>
+        <w:rPr>
+          <w:b/>
+          <w:bCs/>
+        </w:rPr>
+        <w:lastRenderedPageBreak/>
+        <w:t>Tratamento de Erros Gerais:</w:t>
+      </w:r>
+    </w:p>
+    <w:p>
+      <w:pPr>
+        <w:numPr>
+          <w:ilvl w:val="1"/>
+          <w:numId w:val="5"/>
+        </w:numPr>
+        <w:rPr>
+          <w:b/>
+          <w:bCs/>
+        </w:rPr>
+      </w:pPr>
+      <w:r>
+        <w:rPr>
+          <w:b/>
+          <w:bCs/>
+        </w:rPr>
+        <w:t>Para outros tipos de erros não previstos, uma mensagem genérica é mostrada:</w:t>
+      </w:r>
+    </w:p>
+    <w:p>
+      <w:pPr>
+        <w:rPr>
+          <w:b/>
+          <w:bCs/>
+        </w:rPr>
+      </w:pPr>
+      <w:r>
+        <w:rPr>
+          <w:b/>
+          <w:bCs/>
+        </w:rPr>
+        <w:t>"Erro inesperado. Tente novamente mais tarde."</w:t>
+      </w:r>
+    </w:p>
+    <w:p>
+      <w:pPr>
+        <w:rPr>
+          <w:b/>
+          <w:bCs/>
+        </w:rPr>
+      </w:pPr>
+      <w:r>
+        <w:rPr>
+          <w:b/>
+          <w:bCs/>
+        </w:rPr>
+        <w:t>Metodologia:</w:t>
+      </w:r>
+      <w:r>
+        <w:rPr>
+          <w:b/>
+          <w:bCs/>
+        </w:rPr>
+        <w:br/>
+        <w:t>Foi utilizado o HttpResponseMessage.StatusCode para avaliar o tipo de resposta retornada pela API e determinar a mensagem adequada a ser exibida.</w:t>
+      </w:r>
+      <w:r>
+        <w:rPr>
+          <w:b/>
+          <w:bCs/>
+        </w:rPr>
+        <w:br/>
+        <w:t>Além disso, blocos try-catch foram implementados para capturar falhas de rede e exceções inesperadas.</w:t>
+      </w:r>
+    </w:p>
+    <w:p>
+      <w:pPr>
+        <w:rPr>
+          <w:b/>
+          <w:bCs/>
+        </w:rPr>
+      </w:pPr>
+      <w:r>
+        <w:rPr>
+          <w:b/>
+          <w:bCs/>
+        </w:rPr>
+        <w:pict w14:anchorId="1526E22B">
+          <v:rect id="_x0000_i1056" style="width:0;height:1.5pt" o:hralign="center" o:hrstd="t" o:hr="t" fillcolor="#a0a0a0" stroked="f"/>
+        </w:pict>
+      </w:r>
+    </w:p>
+    <w:p>
+      <w:pPr>
+        <w:rPr>
+          <w:b/>
+          <w:bCs/>
+        </w:rPr>
+      </w:pPr>
+      <w:r>
+        <w:rPr>
+          <w:b/>
+          <w:bCs/>
+        </w:rPr>
+        <w:t>Melhorias Implementadas (Resumo)</w:t>
+      </w:r>
+    </w:p>
+    <w:p>
+      <w:pPr>
+        <w:numPr>
+          <w:ilvl w:val="0"/>
+          <w:numId w:val="6"/>
+        </w:numPr>
+        <w:rPr>
+          <w:b/>
+          <w:bCs/>
+        </w:rPr>
+      </w:pPr>
+      <w:r>
+        <w:rPr>
+          <w:b/>
+          <w:bCs/>
+        </w:rPr>
+        <w:t>Exibição da descrição do clima, velocidade do vento e visibilidade.</w:t>
+      </w:r>
+    </w:p>
+    <w:p>
+      <w:pPr>
+        <w:numPr>
+          <w:ilvl w:val="0"/>
+          <w:numId w:val="6"/>
+        </w:numPr>
+        <w:rPr>
+          <w:b/>
+          <w:bCs/>
+        </w:rPr>
+      </w:pPr>
+      <w:r>
+        <w:rPr>
+          <w:b/>
+          <w:bCs/>
+        </w:rPr>
+        <w:t>Mensagem específica para cidade não encontrada (erro 404).</w:t>
+      </w:r>
+    </w:p>
+    <w:p>
+      <w:pPr>
+        <w:numPr>
+          <w:ilvl w:val="0"/>
+          <w:numId w:val="6"/>
+        </w:numPr>
+        <w:rPr>
+          <w:b/>
+          <w:bCs/>
+        </w:rPr>
+      </w:pPr>
+      <w:r>
+        <w:rPr>
+          <w:b/>
+          <w:bCs/>
+        </w:rPr>
+        <w:t>Alerta de falta de conexão com a internet.</w:t>
+      </w:r>
+    </w:p>
+    <w:p>
+      <w:pPr>
+        <w:numPr>
+          <w:ilvl w:val="0"/>
+          <w:numId w:val="6"/>
+        </w:numPr>
+        <w:rPr>
+          <w:b/>
+          <w:bCs/>
+        </w:rPr>
+      </w:pPr>
+      <w:r>
+        <w:rPr>
+          <w:b/>
+          <w:bCs/>
+        </w:rPr>
+        <w:t>Mensagem genérica para outros erros.</w:t>
+      </w:r>
+    </w:p>
+    <w:p>
+      <w:pPr>
+        <w:rPr>
+          <w:b/>
+          <w:bCs/>
+        </w:rPr>
+      </w:pPr>
+      <w:r>
+        <w:rPr>
+          <w:b/>
+          <w:bCs/>
+        </w:rPr>
+        <w:pict w14:anchorId="0FBF4877">
+          <v:rect id="_x0000_i1057" style="width:0;height:1.5pt" o:hralign="center" o:hrstd="t" o:hr="t" fillcolor="#a0a0a0" stroked="f"/>
+        </w:pict>
+      </w:r>
+    </w:p>
+    <w:p>
+      <w:pPr>
+        <w:rPr>
+          <w:b/>
+          <w:bCs/>
+        </w:rPr>
+      </w:pPr>
+      <w:r>
+        <w:rPr>
+          <w:b/>
+          <w:bCs/>
+        </w:rPr>
+        <w:t>Desafios Encontrados</w:t>
+      </w:r>
+    </w:p>
+    <w:p>
+      <w:pPr>
+        <w:numPr>
+          <w:ilvl w:val="0"/>
+          <w:numId w:val="7"/>
+        </w:numPr>
+        <w:rPr>
+          <w:b/>
+          <w:bCs/>
+        </w:rPr>
+      </w:pPr>
+      <w:r>
+        <w:rPr>
+          <w:b/>
+          <w:bCs/>
+        </w:rPr>
+        <w:t>Manejo de exceções:</w:t>
+      </w:r>
+      <w:r>
+        <w:rPr>
+          <w:b/>
+          <w:bCs/>
+        </w:rPr>
+        <w:br/>
+        <w:t>Implementar corretamente os blocos try-catch para capturar diferentes tipos de exceções sem causar travamentos ou má experiência para o usuário foi um desafio, exigindo atenção especial na estrutura de tratamento de erros.</w:t>
+      </w:r>
+    </w:p>
+    <w:p>
+      <w:pPr>
+        <w:numPr>
+          <w:ilvl w:val="0"/>
+          <w:numId w:val="7"/>
+        </w:numPr>
+        <w:rPr>
+          <w:b/>
+          <w:bCs/>
+        </w:rPr>
+      </w:pPr>
+      <w:r>
+        <w:rPr>
+          <w:b/>
+          <w:bCs/>
+        </w:rPr>
+        <w:t>Verificação do Status de Resposta HTTP:</w:t>
+      </w:r>
+      <w:r>
+        <w:rPr>
+          <w:b/>
+          <w:bCs/>
+        </w:rPr>
+        <w:br/>
+        <w:t>Foi necessário entender e aplicar corretamente a interpretação dos códigos de resposta HTTP para atribuir as mensagens específicas de erro.</w:t>
+      </w:r>
+    </w:p>
+    <w:p>
+      <w:pPr>
+        <w:rPr>
+          <w:b/>
+          <w:bCs/>
+        </w:rPr>
+      </w:pPr>
+      <w:r>
+        <w:rPr>
+          <w:b/>
+          <w:bCs/>
+        </w:rPr>
+        <w:pict w14:anchorId="384BC397">
+          <v:rect id="_x0000_i1058" style="width:0;height:1.5pt" o:hralign="center" o:hrstd="t" o:hr="t" fillcolor="#a0a0a0" stroked="f"/>
+        </w:pict>
+      </w:r>
+    </w:p>
+    <w:p>
+      <w:pPr>
+        <w:rPr>
+          <w:b/>
+          <w:bCs/>
+        </w:rPr>
+      </w:pPr>
+      <w:r>
+        <w:rPr>
+          <w:b/>
+          <w:bCs/>
+        </w:rPr>
+        <w:t>Evidências</w:t>
+      </w:r>
+    </w:p>
+    <w:p>
+      <w:r>
+        <w:rPr>
+          <w:noProof/>
+        </w:rPr>
+        <w:lastRenderedPageBreak/>
         <w:drawing>
-          <wp:inline distT="0" distB="0" distL="0" distR="0" wp14:anchorId="0E2412B7" wp14:editId="17F7E24C">
+          <wp:inline distT="0" distB="0" distL="0" distR="0" wp14:anchorId="2F5FE275" wp14:editId="0C7F6079">
             <wp:extent cx="3162741" cy="4401164"/>
             <wp:effectExtent l="0" t="0" r="0" b="0"/>
             <wp:docPr id="1304501968" name="Picture 1"/>
@@ -165,15 +748,22 @@
     <w:p/>
     <w:p>
       <w:r>
-        <w:lastRenderedPageBreak/>
         <w:t>Em caso de erro:</w:t>
       </w:r>
-      <w:r>
-        <w:br/>
-      </w:r>
-      <w:r>
+    </w:p>
+    <w:p>
+      <w:pPr>
+        <w:rPr>
+          <w:b/>
+          <w:bCs/>
+        </w:rPr>
+      </w:pPr>
+      <w:r>
+        <w:rPr>
+          <w:noProof/>
+        </w:rPr>
         <w:drawing>
-          <wp:inline distT="0" distB="0" distL="0" distR="0" wp14:anchorId="53CC38A9" wp14:editId="0E3917D0">
+          <wp:inline distT="0" distB="0" distL="0" distR="0" wp14:anchorId="41A81E82" wp14:editId="04083D4A">
             <wp:extent cx="5400040" cy="1208405"/>
             <wp:effectExtent l="0" t="0" r="0" b="0"/>
             <wp:docPr id="1121657291" name="Picture 1"/>
@@ -208,7 +798,51 @@
           </wp:inline>
         </w:drawing>
       </w:r>
-    </w:p>
+      <w:r>
+        <w:br/>
+      </w:r>
+      <w:r>
+        <w:rPr>
+          <w:b/>
+          <w:bCs/>
+        </w:rPr>
+        <w:pict w14:anchorId="4D9B40D6">
+          <v:rect id="_x0000_i1059" style="width:0;height:1.5pt" o:hralign="center" o:hrstd="t" o:hr="t" fillcolor="#a0a0a0" stroked="f"/>
+        </w:pict>
+      </w:r>
+    </w:p>
+    <w:p>
+      <w:pPr>
+        <w:rPr>
+          <w:b/>
+          <w:bCs/>
+        </w:rPr>
+      </w:pPr>
+      <w:r>
+        <w:rPr>
+          <w:b/>
+          <w:bCs/>
+        </w:rPr>
+        <w:t>Observações Finais</w:t>
+      </w:r>
+    </w:p>
+    <w:p>
+      <w:pPr>
+        <w:rPr>
+          <w:b/>
+          <w:bCs/>
+        </w:rPr>
+      </w:pPr>
+      <w:r>
+        <w:rPr>
+          <w:b/>
+          <w:bCs/>
+        </w:rPr>
+        <w:t>O projeto foi devidamente atualizado conforme solicitado, e o repositório foi disponibilizado no GitHub (ou incluído em arquivo zipado, conforme orientação).</w:t>
+      </w:r>
+    </w:p>
+    <w:p/>
+    <w:p/>
     <w:sectPr>
       <w:pgSz w:w="11906" w:h="16838"/>
       <w:pgMar w:top="1417" w:right="1701" w:bottom="1417" w:left="1701" w:header="708" w:footer="708" w:gutter="0"/>
@@ -335,6 +969,421 @@
     </w:lvl>
   </w:abstractNum>
   <w:abstractNum w:abstractNumId="1" w15:restartNumberingAfterBreak="0">
+    <w:nsid w:val="1B606B75"/>
+    <w:multiLevelType w:val="multilevel"/>
+    <w:tmpl w:val="55760D00"/>
+    <w:lvl w:ilvl="0">
+      <w:start w:val="1"/>
+      <w:numFmt w:val="bullet"/>
+      <w:lvlText w:val=""/>
+      <w:lvlJc w:val="left"/>
+      <w:pPr>
+        <w:tabs>
+          <w:tab w:val="num" w:pos="720"/>
+        </w:tabs>
+        <w:ind w:left="720" w:hanging="360"/>
+      </w:pPr>
+      <w:rPr>
+        <w:rFonts w:ascii="Symbol" w:hAnsi="Symbol" w:hint="default"/>
+        <w:sz w:val="20"/>
+      </w:rPr>
+    </w:lvl>
+    <w:lvl w:ilvl="1" w:tentative="1">
+      <w:start w:val="1"/>
+      <w:numFmt w:val="bullet"/>
+      <w:lvlText w:val="o"/>
+      <w:lvlJc w:val="left"/>
+      <w:pPr>
+        <w:tabs>
+          <w:tab w:val="num" w:pos="1440"/>
+        </w:tabs>
+        <w:ind w:left="1440" w:hanging="360"/>
+      </w:pPr>
+      <w:rPr>
+        <w:rFonts w:ascii="Courier New" w:hAnsi="Courier New" w:hint="default"/>
+        <w:sz w:val="20"/>
+      </w:rPr>
+    </w:lvl>
+    <w:lvl w:ilvl="2" w:tentative="1">
+      <w:start w:val="1"/>
+      <w:numFmt w:val="bullet"/>
+      <w:lvlText w:val=""/>
+      <w:lvlJc w:val="left"/>
+      <w:pPr>
+        <w:tabs>
+          <w:tab w:val="num" w:pos="2160"/>
+        </w:tabs>
+        <w:ind w:left="2160" w:hanging="360"/>
+      </w:pPr>
+      <w:rPr>
+        <w:rFonts w:ascii="Wingdings" w:hAnsi="Wingdings" w:hint="default"/>
+        <w:sz w:val="20"/>
+      </w:rPr>
+    </w:lvl>
+    <w:lvl w:ilvl="3" w:tentative="1">
+      <w:start w:val="1"/>
+      <w:numFmt w:val="bullet"/>
+      <w:lvlText w:val=""/>
+      <w:lvlJc w:val="left"/>
+      <w:pPr>
+        <w:tabs>
+          <w:tab w:val="num" w:pos="2880"/>
+        </w:tabs>
+        <w:ind w:left="2880" w:hanging="360"/>
+      </w:pPr>
+      <w:rPr>
+        <w:rFonts w:ascii="Wingdings" w:hAnsi="Wingdings" w:hint="default"/>
+        <w:sz w:val="20"/>
+      </w:rPr>
+    </w:lvl>
+    <w:lvl w:ilvl="4" w:tentative="1">
+      <w:start w:val="1"/>
+      <w:numFmt w:val="bullet"/>
+      <w:lvlText w:val=""/>
+      <w:lvlJc w:val="left"/>
+      <w:pPr>
+        <w:tabs>
+          <w:tab w:val="num" w:pos="3600"/>
+        </w:tabs>
+        <w:ind w:left="3600" w:hanging="360"/>
+      </w:pPr>
+      <w:rPr>
+        <w:rFonts w:ascii="Wingdings" w:hAnsi="Wingdings" w:hint="default"/>
+        <w:sz w:val="20"/>
+      </w:rPr>
+    </w:lvl>
+    <w:lvl w:ilvl="5" w:tentative="1">
+      <w:start w:val="1"/>
+      <w:numFmt w:val="bullet"/>
+      <w:lvlText w:val=""/>
+      <w:lvlJc w:val="left"/>
+      <w:pPr>
+        <w:tabs>
+          <w:tab w:val="num" w:pos="4320"/>
+        </w:tabs>
+        <w:ind w:left="4320" w:hanging="360"/>
+      </w:pPr>
+      <w:rPr>
+        <w:rFonts w:ascii="Wingdings" w:hAnsi="Wingdings" w:hint="default"/>
+        <w:sz w:val="20"/>
+      </w:rPr>
+    </w:lvl>
+    <w:lvl w:ilvl="6" w:tentative="1">
+      <w:start w:val="1"/>
+      <w:numFmt w:val="bullet"/>
+      <w:lvlText w:val=""/>
+      <w:lvlJc w:val="left"/>
+      <w:pPr>
+        <w:tabs>
+          <w:tab w:val="num" w:pos="5040"/>
+        </w:tabs>
+        <w:ind w:left="5040" w:hanging="360"/>
+      </w:pPr>
+      <w:rPr>
+        <w:rFonts w:ascii="Wingdings" w:hAnsi="Wingdings" w:hint="default"/>
+        <w:sz w:val="20"/>
+      </w:rPr>
+    </w:lvl>
+    <w:lvl w:ilvl="7" w:tentative="1">
+      <w:start w:val="1"/>
+      <w:numFmt w:val="bullet"/>
+      <w:lvlText w:val=""/>
+      <w:lvlJc w:val="left"/>
+      <w:pPr>
+        <w:tabs>
+          <w:tab w:val="num" w:pos="5760"/>
+        </w:tabs>
+        <w:ind w:left="5760" w:hanging="360"/>
+      </w:pPr>
+      <w:rPr>
+        <w:rFonts w:ascii="Wingdings" w:hAnsi="Wingdings" w:hint="default"/>
+        <w:sz w:val="20"/>
+      </w:rPr>
+    </w:lvl>
+    <w:lvl w:ilvl="8" w:tentative="1">
+      <w:start w:val="1"/>
+      <w:numFmt w:val="bullet"/>
+      <w:lvlText w:val=""/>
+      <w:lvlJc w:val="left"/>
+      <w:pPr>
+        <w:tabs>
+          <w:tab w:val="num" w:pos="6480"/>
+        </w:tabs>
+        <w:ind w:left="6480" w:hanging="360"/>
+      </w:pPr>
+      <w:rPr>
+        <w:rFonts w:ascii="Wingdings" w:hAnsi="Wingdings" w:hint="default"/>
+        <w:sz w:val="20"/>
+      </w:rPr>
+    </w:lvl>
+  </w:abstractNum>
+  <w:abstractNum w:abstractNumId="2" w15:restartNumberingAfterBreak="0">
+    <w:nsid w:val="1FCC0089"/>
+    <w:multiLevelType w:val="multilevel"/>
+    <w:tmpl w:val="75BC3C46"/>
+    <w:lvl w:ilvl="0">
+      <w:start w:val="1"/>
+      <w:numFmt w:val="bullet"/>
+      <w:lvlText w:val=""/>
+      <w:lvlJc w:val="left"/>
+      <w:pPr>
+        <w:tabs>
+          <w:tab w:val="num" w:pos="720"/>
+        </w:tabs>
+        <w:ind w:left="720" w:hanging="360"/>
+      </w:pPr>
+      <w:rPr>
+        <w:rFonts w:ascii="Symbol" w:hAnsi="Symbol" w:hint="default"/>
+        <w:sz w:val="20"/>
+      </w:rPr>
+    </w:lvl>
+    <w:lvl w:ilvl="1" w:tentative="1">
+      <w:start w:val="1"/>
+      <w:numFmt w:val="bullet"/>
+      <w:lvlText w:val="o"/>
+      <w:lvlJc w:val="left"/>
+      <w:pPr>
+        <w:tabs>
+          <w:tab w:val="num" w:pos="1440"/>
+        </w:tabs>
+        <w:ind w:left="1440" w:hanging="360"/>
+      </w:pPr>
+      <w:rPr>
+        <w:rFonts w:ascii="Courier New" w:hAnsi="Courier New" w:hint="default"/>
+        <w:sz w:val="20"/>
+      </w:rPr>
+    </w:lvl>
+    <w:lvl w:ilvl="2" w:tentative="1">
+      <w:start w:val="1"/>
+      <w:numFmt w:val="bullet"/>
+      <w:lvlText w:val=""/>
+      <w:lvlJc w:val="left"/>
+      <w:pPr>
+        <w:tabs>
+          <w:tab w:val="num" w:pos="2160"/>
+        </w:tabs>
+        <w:ind w:left="2160" w:hanging="360"/>
+      </w:pPr>
+      <w:rPr>
+        <w:rFonts w:ascii="Wingdings" w:hAnsi="Wingdings" w:hint="default"/>
+        <w:sz w:val="20"/>
+      </w:rPr>
+    </w:lvl>
+    <w:lvl w:ilvl="3" w:tentative="1">
+      <w:start w:val="1"/>
+      <w:numFmt w:val="bullet"/>
+      <w:lvlText w:val=""/>
+      <w:lvlJc w:val="left"/>
+      <w:pPr>
+        <w:tabs>
+          <w:tab w:val="num" w:pos="2880"/>
+        </w:tabs>
+        <w:ind w:left="2880" w:hanging="360"/>
+      </w:pPr>
+      <w:rPr>
+        <w:rFonts w:ascii="Wingdings" w:hAnsi="Wingdings" w:hint="default"/>
+        <w:sz w:val="20"/>
+      </w:rPr>
+    </w:lvl>
+    <w:lvl w:ilvl="4" w:tentative="1">
+      <w:start w:val="1"/>
+      <w:numFmt w:val="bullet"/>
+      <w:lvlText w:val=""/>
+      <w:lvlJc w:val="left"/>
+      <w:pPr>
+        <w:tabs>
+          <w:tab w:val="num" w:pos="3600"/>
+        </w:tabs>
+        <w:ind w:left="3600" w:hanging="360"/>
+      </w:pPr>
+      <w:rPr>
+        <w:rFonts w:ascii="Wingdings" w:hAnsi="Wingdings" w:hint="default"/>
+        <w:sz w:val="20"/>
+      </w:rPr>
+    </w:lvl>
+    <w:lvl w:ilvl="5" w:tentative="1">
+      <w:start w:val="1"/>
+      <w:numFmt w:val="bullet"/>
+      <w:lvlText w:val=""/>
+      <w:lvlJc w:val="left"/>
+      <w:pPr>
+        <w:tabs>
+          <w:tab w:val="num" w:pos="4320"/>
+        </w:tabs>
+        <w:ind w:left="4320" w:hanging="360"/>
+      </w:pPr>
+      <w:rPr>
+        <w:rFonts w:ascii="Wingdings" w:hAnsi="Wingdings" w:hint="default"/>
+        <w:sz w:val="20"/>
+      </w:rPr>
+    </w:lvl>
+    <w:lvl w:ilvl="6" w:tentative="1">
+      <w:start w:val="1"/>
+      <w:numFmt w:val="bullet"/>
+      <w:lvlText w:val=""/>
+      <w:lvlJc w:val="left"/>
+      <w:pPr>
+        <w:tabs>
+          <w:tab w:val="num" w:pos="5040"/>
+        </w:tabs>
+        <w:ind w:left="5040" w:hanging="360"/>
+      </w:pPr>
+      <w:rPr>
+        <w:rFonts w:ascii="Wingdings" w:hAnsi="Wingdings" w:hint="default"/>
+        <w:sz w:val="20"/>
+      </w:rPr>
+    </w:lvl>
+    <w:lvl w:ilvl="7" w:tentative="1">
+      <w:start w:val="1"/>
+      <w:numFmt w:val="bullet"/>
+      <w:lvlText w:val=""/>
+      <w:lvlJc w:val="left"/>
+      <w:pPr>
+        <w:tabs>
+          <w:tab w:val="num" w:pos="5760"/>
+        </w:tabs>
+        <w:ind w:left="5760" w:hanging="360"/>
+      </w:pPr>
+      <w:rPr>
+        <w:rFonts w:ascii="Wingdings" w:hAnsi="Wingdings" w:hint="default"/>
+        <w:sz w:val="20"/>
+      </w:rPr>
+    </w:lvl>
+    <w:lvl w:ilvl="8" w:tentative="1">
+      <w:start w:val="1"/>
+      <w:numFmt w:val="bullet"/>
+      <w:lvlText w:val=""/>
+      <w:lvlJc w:val="left"/>
+      <w:pPr>
+        <w:tabs>
+          <w:tab w:val="num" w:pos="6480"/>
+        </w:tabs>
+        <w:ind w:left="6480" w:hanging="360"/>
+      </w:pPr>
+      <w:rPr>
+        <w:rFonts w:ascii="Wingdings" w:hAnsi="Wingdings" w:hint="default"/>
+        <w:sz w:val="20"/>
+      </w:rPr>
+    </w:lvl>
+  </w:abstractNum>
+  <w:abstractNum w:abstractNumId="3" w15:restartNumberingAfterBreak="0">
+    <w:nsid w:val="2FDA0C93"/>
+    <w:multiLevelType w:val="multilevel"/>
+    <w:tmpl w:val="06A0A664"/>
+    <w:lvl w:ilvl="0">
+      <w:start w:val="1"/>
+      <w:numFmt w:val="decimal"/>
+      <w:lvlText w:val="%1."/>
+      <w:lvlJc w:val="left"/>
+      <w:pPr>
+        <w:tabs>
+          <w:tab w:val="num" w:pos="720"/>
+        </w:tabs>
+        <w:ind w:left="720" w:hanging="360"/>
+      </w:pPr>
+    </w:lvl>
+    <w:lvl w:ilvl="1">
+      <w:start w:val="1"/>
+      <w:numFmt w:val="bullet"/>
+      <w:lvlText w:val="o"/>
+      <w:lvlJc w:val="left"/>
+      <w:pPr>
+        <w:tabs>
+          <w:tab w:val="num" w:pos="1440"/>
+        </w:tabs>
+        <w:ind w:left="1440" w:hanging="360"/>
+      </w:pPr>
+      <w:rPr>
+        <w:rFonts w:ascii="Courier New" w:hAnsi="Courier New" w:hint="default"/>
+        <w:sz w:val="20"/>
+      </w:rPr>
+    </w:lvl>
+    <w:lvl w:ilvl="2" w:tentative="1">
+      <w:start w:val="1"/>
+      <w:numFmt w:val="decimal"/>
+      <w:lvlText w:val="%3."/>
+      <w:lvlJc w:val="left"/>
+      <w:pPr>
+        <w:tabs>
+          <w:tab w:val="num" w:pos="2160"/>
+        </w:tabs>
+        <w:ind w:left="2160" w:hanging="360"/>
+      </w:pPr>
+    </w:lvl>
+    <w:lvl w:ilvl="3" w:tentative="1">
+      <w:start w:val="1"/>
+      <w:numFmt w:val="decimal"/>
+      <w:lvlText w:val="%4."/>
+      <w:lvlJc w:val="left"/>
+      <w:pPr>
+        <w:tabs>
+          <w:tab w:val="num" w:pos="2880"/>
+        </w:tabs>
+        <w:ind w:left="2880" w:hanging="360"/>
+      </w:pPr>
+    </w:lvl>
+    <w:lvl w:ilvl="4" w:tentative="1">
+      <w:start w:val="1"/>
+      <w:numFmt w:val="decimal"/>
+      <w:lvlText w:val="%5."/>
+      <w:lvlJc w:val="left"/>
+      <w:pPr>
+        <w:tabs>
+          <w:tab w:val="num" w:pos="3600"/>
+        </w:tabs>
+        <w:ind w:left="3600" w:hanging="360"/>
+      </w:pPr>
+    </w:lvl>
+    <w:lvl w:ilvl="5" w:tentative="1">
+      <w:start w:val="1"/>
+      <w:numFmt w:val="decimal"/>
+      <w:lvlText w:val="%6."/>
+      <w:lvlJc w:val="left"/>
+      <w:pPr>
+        <w:tabs>
+          <w:tab w:val="num" w:pos="4320"/>
+        </w:tabs>
+        <w:ind w:left="4320" w:hanging="360"/>
+      </w:pPr>
+    </w:lvl>
+    <w:lvl w:ilvl="6" w:tentative="1">
+      <w:start w:val="1"/>
+      <w:numFmt w:val="decimal"/>
+      <w:lvlText w:val="%7."/>
+      <w:lvlJc w:val="left"/>
+      <w:pPr>
+        <w:tabs>
+          <w:tab w:val="num" w:pos="5040"/>
+        </w:tabs>
+        <w:ind w:left="5040" w:hanging="360"/>
+      </w:pPr>
+    </w:lvl>
+    <w:lvl w:ilvl="7" w:tentative="1">
+      <w:start w:val="1"/>
+      <w:numFmt w:val="decimal"/>
+      <w:lvlText w:val="%8."/>
+      <w:lvlJc w:val="left"/>
+      <w:pPr>
+        <w:tabs>
+          <w:tab w:val="num" w:pos="5760"/>
+        </w:tabs>
+        <w:ind w:left="5760" w:hanging="360"/>
+      </w:pPr>
+    </w:lvl>
+    <w:lvl w:ilvl="8" w:tentative="1">
+      <w:start w:val="1"/>
+      <w:numFmt w:val="decimal"/>
+      <w:lvlText w:val="%9."/>
+      <w:lvlJc w:val="left"/>
+      <w:pPr>
+        <w:tabs>
+          <w:tab w:val="num" w:pos="6480"/>
+        </w:tabs>
+        <w:ind w:left="6480" w:hanging="360"/>
+      </w:pPr>
+    </w:lvl>
+  </w:abstractNum>
+  <w:abstractNum w:abstractNumId="4" w15:restartNumberingAfterBreak="0">
     <w:nsid w:val="3FA13D7D"/>
     <w:multiLevelType w:val="multilevel"/>
     <w:tmpl w:val="627813A0"/>
@@ -447,11 +1496,324 @@
       </w:pPr>
     </w:lvl>
   </w:abstractNum>
+  <w:abstractNum w:abstractNumId="5" w15:restartNumberingAfterBreak="0">
+    <w:nsid w:val="54161384"/>
+    <w:multiLevelType w:val="multilevel"/>
+    <w:tmpl w:val="D9EA98FA"/>
+    <w:lvl w:ilvl="0">
+      <w:start w:val="1"/>
+      <w:numFmt w:val="bullet"/>
+      <w:lvlText w:val=""/>
+      <w:lvlJc w:val="left"/>
+      <w:pPr>
+        <w:tabs>
+          <w:tab w:val="num" w:pos="720"/>
+        </w:tabs>
+        <w:ind w:left="720" w:hanging="360"/>
+      </w:pPr>
+      <w:rPr>
+        <w:rFonts w:ascii="Symbol" w:hAnsi="Symbol" w:hint="default"/>
+        <w:sz w:val="20"/>
+      </w:rPr>
+    </w:lvl>
+    <w:lvl w:ilvl="1" w:tentative="1">
+      <w:start w:val="1"/>
+      <w:numFmt w:val="bullet"/>
+      <w:lvlText w:val="o"/>
+      <w:lvlJc w:val="left"/>
+      <w:pPr>
+        <w:tabs>
+          <w:tab w:val="num" w:pos="1440"/>
+        </w:tabs>
+        <w:ind w:left="1440" w:hanging="360"/>
+      </w:pPr>
+      <w:rPr>
+        <w:rFonts w:ascii="Courier New" w:hAnsi="Courier New" w:hint="default"/>
+        <w:sz w:val="20"/>
+      </w:rPr>
+    </w:lvl>
+    <w:lvl w:ilvl="2" w:tentative="1">
+      <w:start w:val="1"/>
+      <w:numFmt w:val="bullet"/>
+      <w:lvlText w:val=""/>
+      <w:lvlJc w:val="left"/>
+      <w:pPr>
+        <w:tabs>
+          <w:tab w:val="num" w:pos="2160"/>
+        </w:tabs>
+        <w:ind w:left="2160" w:hanging="360"/>
+      </w:pPr>
+      <w:rPr>
+        <w:rFonts w:ascii="Wingdings" w:hAnsi="Wingdings" w:hint="default"/>
+        <w:sz w:val="20"/>
+      </w:rPr>
+    </w:lvl>
+    <w:lvl w:ilvl="3" w:tentative="1">
+      <w:start w:val="1"/>
+      <w:numFmt w:val="bullet"/>
+      <w:lvlText w:val=""/>
+      <w:lvlJc w:val="left"/>
+      <w:pPr>
+        <w:tabs>
+          <w:tab w:val="num" w:pos="2880"/>
+        </w:tabs>
+        <w:ind w:left="2880" w:hanging="360"/>
+      </w:pPr>
+      <w:rPr>
+        <w:rFonts w:ascii="Wingdings" w:hAnsi="Wingdings" w:hint="default"/>
+        <w:sz w:val="20"/>
+      </w:rPr>
+    </w:lvl>
+    <w:lvl w:ilvl="4" w:tentative="1">
+      <w:start w:val="1"/>
+      <w:numFmt w:val="bullet"/>
+      <w:lvlText w:val=""/>
+      <w:lvlJc w:val="left"/>
+      <w:pPr>
+        <w:tabs>
+          <w:tab w:val="num" w:pos="3600"/>
+        </w:tabs>
+        <w:ind w:left="3600" w:hanging="360"/>
+      </w:pPr>
+      <w:rPr>
+        <w:rFonts w:ascii="Wingdings" w:hAnsi="Wingdings" w:hint="default"/>
+        <w:sz w:val="20"/>
+      </w:rPr>
+    </w:lvl>
+    <w:lvl w:ilvl="5" w:tentative="1">
+      <w:start w:val="1"/>
+      <w:numFmt w:val="bullet"/>
+      <w:lvlText w:val=""/>
+      <w:lvlJc w:val="left"/>
+      <w:pPr>
+        <w:tabs>
+          <w:tab w:val="num" w:pos="4320"/>
+        </w:tabs>
+        <w:ind w:left="4320" w:hanging="360"/>
+      </w:pPr>
+      <w:rPr>
+        <w:rFonts w:ascii="Wingdings" w:hAnsi="Wingdings" w:hint="default"/>
+        <w:sz w:val="20"/>
+      </w:rPr>
+    </w:lvl>
+    <w:lvl w:ilvl="6" w:tentative="1">
+      <w:start w:val="1"/>
+      <w:numFmt w:val="bullet"/>
+      <w:lvlText w:val=""/>
+      <w:lvlJc w:val="left"/>
+      <w:pPr>
+        <w:tabs>
+          <w:tab w:val="num" w:pos="5040"/>
+        </w:tabs>
+        <w:ind w:left="5040" w:hanging="360"/>
+      </w:pPr>
+      <w:rPr>
+        <w:rFonts w:ascii="Wingdings" w:hAnsi="Wingdings" w:hint="default"/>
+        <w:sz w:val="20"/>
+      </w:rPr>
+    </w:lvl>
+    <w:lvl w:ilvl="7" w:tentative="1">
+      <w:start w:val="1"/>
+      <w:numFmt w:val="bullet"/>
+      <w:lvlText w:val=""/>
+      <w:lvlJc w:val="left"/>
+      <w:pPr>
+        <w:tabs>
+          <w:tab w:val="num" w:pos="5760"/>
+        </w:tabs>
+        <w:ind w:left="5760" w:hanging="360"/>
+      </w:pPr>
+      <w:rPr>
+        <w:rFonts w:ascii="Wingdings" w:hAnsi="Wingdings" w:hint="default"/>
+        <w:sz w:val="20"/>
+      </w:rPr>
+    </w:lvl>
+    <w:lvl w:ilvl="8" w:tentative="1">
+      <w:start w:val="1"/>
+      <w:numFmt w:val="bullet"/>
+      <w:lvlText w:val=""/>
+      <w:lvlJc w:val="left"/>
+      <w:pPr>
+        <w:tabs>
+          <w:tab w:val="num" w:pos="6480"/>
+        </w:tabs>
+        <w:ind w:left="6480" w:hanging="360"/>
+      </w:pPr>
+      <w:rPr>
+        <w:rFonts w:ascii="Wingdings" w:hAnsi="Wingdings" w:hint="default"/>
+        <w:sz w:val="20"/>
+      </w:rPr>
+    </w:lvl>
+  </w:abstractNum>
+  <w:abstractNum w:abstractNumId="6" w15:restartNumberingAfterBreak="0">
+    <w:nsid w:val="5FFD32FB"/>
+    <w:multiLevelType w:val="multilevel"/>
+    <w:tmpl w:val="111CCEFC"/>
+    <w:lvl w:ilvl="0">
+      <w:start w:val="1"/>
+      <w:numFmt w:val="bullet"/>
+      <w:lvlText w:val=""/>
+      <w:lvlJc w:val="left"/>
+      <w:pPr>
+        <w:tabs>
+          <w:tab w:val="num" w:pos="720"/>
+        </w:tabs>
+        <w:ind w:left="720" w:hanging="360"/>
+      </w:pPr>
+      <w:rPr>
+        <w:rFonts w:ascii="Symbol" w:hAnsi="Symbol" w:hint="default"/>
+        <w:sz w:val="20"/>
+      </w:rPr>
+    </w:lvl>
+    <w:lvl w:ilvl="1" w:tentative="1">
+      <w:start w:val="1"/>
+      <w:numFmt w:val="bullet"/>
+      <w:lvlText w:val="o"/>
+      <w:lvlJc w:val="left"/>
+      <w:pPr>
+        <w:tabs>
+          <w:tab w:val="num" w:pos="1440"/>
+        </w:tabs>
+        <w:ind w:left="1440" w:hanging="360"/>
+      </w:pPr>
+      <w:rPr>
+        <w:rFonts w:ascii="Courier New" w:hAnsi="Courier New" w:hint="default"/>
+        <w:sz w:val="20"/>
+      </w:rPr>
+    </w:lvl>
+    <w:lvl w:ilvl="2" w:tentative="1">
+      <w:start w:val="1"/>
+      <w:numFmt w:val="bullet"/>
+      <w:lvlText w:val=""/>
+      <w:lvlJc w:val="left"/>
+      <w:pPr>
+        <w:tabs>
+          <w:tab w:val="num" w:pos="2160"/>
+        </w:tabs>
+        <w:ind w:left="2160" w:hanging="360"/>
+      </w:pPr>
+      <w:rPr>
+        <w:rFonts w:ascii="Wingdings" w:hAnsi="Wingdings" w:hint="default"/>
+        <w:sz w:val="20"/>
+      </w:rPr>
+    </w:lvl>
+    <w:lvl w:ilvl="3" w:tentative="1">
+      <w:start w:val="1"/>
+      <w:numFmt w:val="bullet"/>
+      <w:lvlText w:val=""/>
+      <w:lvlJc w:val="left"/>
+      <w:pPr>
+        <w:tabs>
+          <w:tab w:val="num" w:pos="2880"/>
+        </w:tabs>
+        <w:ind w:left="2880" w:hanging="360"/>
+      </w:pPr>
+      <w:rPr>
+        <w:rFonts w:ascii="Wingdings" w:hAnsi="Wingdings" w:hint="default"/>
+        <w:sz w:val="20"/>
+      </w:rPr>
+    </w:lvl>
+    <w:lvl w:ilvl="4" w:tentative="1">
+      <w:start w:val="1"/>
+      <w:numFmt w:val="bullet"/>
+      <w:lvlText w:val=""/>
+      <w:lvlJc w:val="left"/>
+      <w:pPr>
+        <w:tabs>
+          <w:tab w:val="num" w:pos="3600"/>
+        </w:tabs>
+        <w:ind w:left="3600" w:hanging="360"/>
+      </w:pPr>
+      <w:rPr>
+        <w:rFonts w:ascii="Wingdings" w:hAnsi="Wingdings" w:hint="default"/>
+        <w:sz w:val="20"/>
+      </w:rPr>
+    </w:lvl>
+    <w:lvl w:ilvl="5" w:tentative="1">
+      <w:start w:val="1"/>
+      <w:numFmt w:val="bullet"/>
+      <w:lvlText w:val=""/>
+      <w:lvlJc w:val="left"/>
+      <w:pPr>
+        <w:tabs>
+          <w:tab w:val="num" w:pos="4320"/>
+        </w:tabs>
+        <w:ind w:left="4320" w:hanging="360"/>
+      </w:pPr>
+      <w:rPr>
+        <w:rFonts w:ascii="Wingdings" w:hAnsi="Wingdings" w:hint="default"/>
+        <w:sz w:val="20"/>
+      </w:rPr>
+    </w:lvl>
+    <w:lvl w:ilvl="6" w:tentative="1">
+      <w:start w:val="1"/>
+      <w:numFmt w:val="bullet"/>
+      <w:lvlText w:val=""/>
+      <w:lvlJc w:val="left"/>
+      <w:pPr>
+        <w:tabs>
+          <w:tab w:val="num" w:pos="5040"/>
+        </w:tabs>
+        <w:ind w:left="5040" w:hanging="360"/>
+      </w:pPr>
+      <w:rPr>
+        <w:rFonts w:ascii="Wingdings" w:hAnsi="Wingdings" w:hint="default"/>
+        <w:sz w:val="20"/>
+      </w:rPr>
+    </w:lvl>
+    <w:lvl w:ilvl="7" w:tentative="1">
+      <w:start w:val="1"/>
+      <w:numFmt w:val="bullet"/>
+      <w:lvlText w:val=""/>
+      <w:lvlJc w:val="left"/>
+      <w:pPr>
+        <w:tabs>
+          <w:tab w:val="num" w:pos="5760"/>
+        </w:tabs>
+        <w:ind w:left="5760" w:hanging="360"/>
+      </w:pPr>
+      <w:rPr>
+        <w:rFonts w:ascii="Wingdings" w:hAnsi="Wingdings" w:hint="default"/>
+        <w:sz w:val="20"/>
+      </w:rPr>
+    </w:lvl>
+    <w:lvl w:ilvl="8" w:tentative="1">
+      <w:start w:val="1"/>
+      <w:numFmt w:val="bullet"/>
+      <w:lvlText w:val=""/>
+      <w:lvlJc w:val="left"/>
+      <w:pPr>
+        <w:tabs>
+          <w:tab w:val="num" w:pos="6480"/>
+        </w:tabs>
+        <w:ind w:left="6480" w:hanging="360"/>
+      </w:pPr>
+      <w:rPr>
+        <w:rFonts w:ascii="Wingdings" w:hAnsi="Wingdings" w:hint="default"/>
+        <w:sz w:val="20"/>
+      </w:rPr>
+    </w:lvl>
+  </w:abstractNum>
   <w:num w:numId="1" w16cid:durableId="267200367">
-    <w:abstractNumId w:val="1"/>
+    <w:abstractNumId w:val="4"/>
   </w:num>
   <w:num w:numId="2" w16cid:durableId="1707100660">
     <w:abstractNumId w:val="0"/>
+  </w:num>
+  <w:num w:numId="3" w16cid:durableId="350882112">
+    <w:abstractNumId w:val="6"/>
+  </w:num>
+  <w:num w:numId="4" w16cid:durableId="37629502">
+    <w:abstractNumId w:val="1"/>
+  </w:num>
+  <w:num w:numId="5" w16cid:durableId="1786002269">
+    <w:abstractNumId w:val="3"/>
+  </w:num>
+  <w:num w:numId="6" w16cid:durableId="1720595294">
+    <w:abstractNumId w:val="2"/>
+  </w:num>
+  <w:num w:numId="7" w16cid:durableId="640159991">
+    <w:abstractNumId w:val="5"/>
   </w:num>
 </w:numbering>
 </file>

</xml_diff>